<commit_message>
add conv , relu ,max pooling .
</commit_message>
<xml_diff>
--- a/Documentation/report HLS.docx
+++ b/Documentation/report HLS.docx
@@ -3761,186 +3761,16 @@
           <w:szCs w:val="32"/>
         </w:rPr>
       </w:pPr>
-    </w:p>
-    <w:p>
-      <w:pPr>
-        <w:rPr>
-          <w:b/>
-          <w:bCs/>
-          <w:sz w:val="32"/>
-          <w:szCs w:val="32"/>
-        </w:rPr>
-      </w:pPr>
-    </w:p>
-    <w:p>
-      <w:pPr>
-        <w:rPr>
-          <w:b/>
-          <w:bCs/>
-          <w:sz w:val="32"/>
-          <w:szCs w:val="32"/>
-        </w:rPr>
-      </w:pPr>
-      <w:r>
-        <w:rPr>
-          <w:b/>
-          <w:bCs/>
-          <w:sz w:val="32"/>
-          <w:szCs w:val="32"/>
-        </w:rPr>
-        <w:t>Integration of (Padding-Convolution-</w:t>
-      </w:r>
-      <w:proofErr w:type="spellStart"/>
-      <w:r>
-        <w:rPr>
-          <w:b/>
-          <w:bCs/>
-          <w:sz w:val="32"/>
-          <w:szCs w:val="32"/>
-        </w:rPr>
-        <w:t>Maxpooling</w:t>
-      </w:r>
-      <w:proofErr w:type="spellEnd"/>
-      <w:r>
-        <w:rPr>
-          <w:b/>
-          <w:bCs/>
-          <w:sz w:val="32"/>
-          <w:szCs w:val="32"/>
-        </w:rPr>
-        <w:t>)</w:t>
-      </w:r>
-    </w:p>
-    <w:p>
-      <w:pPr>
-        <w:pStyle w:val="ListParagraph"/>
-        <w:numPr>
-          <w:ilvl w:val="0"/>
-          <w:numId w:val="1"/>
-        </w:numPr>
-        <w:rPr>
-          <w:sz w:val="28"/>
-          <w:szCs w:val="28"/>
-        </w:rPr>
-      </w:pPr>
-      <w:r>
-        <w:rPr>
-          <w:sz w:val="28"/>
-          <w:szCs w:val="28"/>
-        </w:rPr>
-        <w:t>Start the function b</w:t>
-      </w:r>
-      <w:r>
-        <w:rPr>
-          <w:sz w:val="28"/>
-          <w:szCs w:val="28"/>
-        </w:rPr>
-        <w:t>y</w:t>
-      </w:r>
-      <w:r>
-        <w:rPr>
-          <w:sz w:val="28"/>
-          <w:szCs w:val="28"/>
-        </w:rPr>
-        <w:t xml:space="preserve"> padding the input image so the feature map after convolution is same size if input image </w:t>
-      </w:r>
-    </w:p>
-    <w:p>
-      <w:pPr>
-        <w:pStyle w:val="ListParagraph"/>
-        <w:numPr>
-          <w:ilvl w:val="0"/>
-          <w:numId w:val="1"/>
-        </w:numPr>
-        <w:rPr>
-          <w:sz w:val="28"/>
-          <w:szCs w:val="28"/>
-        </w:rPr>
-      </w:pPr>
-      <w:r>
-        <w:rPr>
-          <w:sz w:val="28"/>
-          <w:szCs w:val="28"/>
-        </w:rPr>
-        <w:t xml:space="preserve">Then do the convolution with one image RGB ,2 filter with three channels each </w:t>
-      </w:r>
-    </w:p>
-    <w:p>
-      <w:pPr>
-        <w:pStyle w:val="ListParagraph"/>
-        <w:numPr>
-          <w:ilvl w:val="0"/>
-          <w:numId w:val="1"/>
-        </w:numPr>
-        <w:rPr>
-          <w:sz w:val="28"/>
-          <w:szCs w:val="28"/>
-        </w:rPr>
-      </w:pPr>
-      <w:r>
-        <w:rPr>
-          <w:sz w:val="28"/>
-          <w:szCs w:val="28"/>
-        </w:rPr>
-        <w:t xml:space="preserve">Then do max pooling 2*2 which reduce the output feature map size by 2 </w:t>
-      </w:r>
-    </w:p>
-    <w:p>
-      <w:pPr>
-        <w:rPr>
-          <w:sz w:val="28"/>
-          <w:szCs w:val="28"/>
-        </w:rPr>
-      </w:pPr>
-    </w:p>
-    <w:p>
-      <w:pPr>
-        <w:rPr>
-          <w:sz w:val="28"/>
-          <w:szCs w:val="28"/>
-        </w:rPr>
-      </w:pPr>
-      <w:r>
-        <w:rPr>
-          <w:sz w:val="28"/>
-          <w:szCs w:val="28"/>
+      <w:r>
+        <w:rPr>
+          <w:noProof/>
         </w:rPr>
         <w:lastRenderedPageBreak/>
-        <w:t xml:space="preserve">The simulation </w:t>
-      </w:r>
-      <w:proofErr w:type="gramStart"/>
-      <w:r>
-        <w:rPr>
-          <w:sz w:val="28"/>
-          <w:szCs w:val="28"/>
-        </w:rPr>
-        <w:t>report</w:t>
-      </w:r>
-      <w:proofErr w:type="gramEnd"/>
-      <w:r>
-        <w:rPr>
-          <w:sz w:val="28"/>
-          <w:szCs w:val="28"/>
-        </w:rPr>
-        <w:t xml:space="preserve"> </w:t>
-      </w:r>
-    </w:p>
-    <w:p>
-      <w:pPr>
-        <w:rPr>
-          <w:sz w:val="28"/>
-          <w:szCs w:val="28"/>
-        </w:rPr>
-      </w:pPr>
-      <w:r>
-        <w:rPr>
-          <w:noProof/>
-        </w:rPr>
         <w:drawing>
-          <wp:inline distT="0" distB="0" distL="0" distR="0" wp14:anchorId="1EC70E9B" wp14:editId="55880E0C">
-            <wp:extent cx="5476875" cy="3590925"/>
-            <wp:effectExtent l="0" t="0" r="9525" b="9525"/>
-            <wp:docPr id="26" name="Picture 26"/>
+          <wp:inline distT="0" distB="0" distL="0" distR="0" wp14:anchorId="12A42ED4" wp14:editId="4EA2C311">
+            <wp:extent cx="5943600" cy="3164205"/>
+            <wp:effectExtent l="0" t="0" r="0" b="0"/>
+            <wp:docPr id="38" name="Picture 38"/>
             <wp:cNvGraphicFramePr>
               <a:graphicFrameLocks xmlns:a="http://schemas.openxmlformats.org/drawingml/2006/main" noChangeAspect="1"/>
             </wp:cNvGraphicFramePr>
@@ -3960,7 +3790,7 @@
                   <pic:spPr>
                     <a:xfrm>
                       <a:off x="0" y="0"/>
-                      <a:ext cx="5476875" cy="3590925"/>
+                      <a:ext cx="5943600" cy="3164205"/>
                     </a:xfrm>
                     <a:prstGeom prst="rect">
                       <a:avLst/>
@@ -3976,20 +3806,145 @@
     <w:p>
       <w:pPr>
         <w:rPr>
-          <w:sz w:val="28"/>
-          <w:szCs w:val="28"/>
+          <w:sz w:val="32"/>
+          <w:szCs w:val="32"/>
+        </w:rPr>
+      </w:pPr>
+    </w:p>
+    <w:p>
+      <w:pPr>
+        <w:rPr>
+          <w:sz w:val="32"/>
+          <w:szCs w:val="32"/>
+        </w:rPr>
+      </w:pPr>
+    </w:p>
+    <w:p>
+      <w:pPr>
+        <w:rPr>
+          <w:sz w:val="32"/>
+          <w:szCs w:val="32"/>
+        </w:rPr>
+      </w:pPr>
+    </w:p>
+    <w:p>
+      <w:pPr>
+        <w:rPr>
+          <w:sz w:val="32"/>
+          <w:szCs w:val="32"/>
+        </w:rPr>
+      </w:pPr>
+    </w:p>
+    <w:p>
+      <w:pPr>
+        <w:rPr>
+          <w:sz w:val="32"/>
+          <w:szCs w:val="32"/>
+        </w:rPr>
+      </w:pPr>
+    </w:p>
+    <w:p>
+      <w:pPr>
+        <w:rPr>
+          <w:sz w:val="32"/>
+          <w:szCs w:val="32"/>
+        </w:rPr>
+      </w:pPr>
+    </w:p>
+    <w:p>
+      <w:pPr>
+        <w:rPr>
+          <w:sz w:val="32"/>
+          <w:szCs w:val="32"/>
+        </w:rPr>
+      </w:pPr>
+    </w:p>
+    <w:p>
+      <w:pPr>
+        <w:rPr>
+          <w:sz w:val="32"/>
+          <w:szCs w:val="32"/>
+        </w:rPr>
+      </w:pPr>
+    </w:p>
+    <w:p>
+      <w:pPr>
+        <w:rPr>
+          <w:sz w:val="32"/>
+          <w:szCs w:val="32"/>
+        </w:rPr>
+      </w:pPr>
+    </w:p>
+    <w:p>
+      <w:pPr>
+        <w:rPr>
+          <w:sz w:val="32"/>
+          <w:szCs w:val="32"/>
+        </w:rPr>
+      </w:pPr>
+    </w:p>
+    <w:p>
+      <w:pPr>
+        <w:rPr>
+          <w:sz w:val="32"/>
+          <w:szCs w:val="32"/>
+        </w:rPr>
+      </w:pPr>
+    </w:p>
+    <w:p>
+      <w:pPr>
+        <w:rPr>
+          <w:sz w:val="32"/>
+          <w:szCs w:val="32"/>
+        </w:rPr>
+      </w:pPr>
+    </w:p>
+    <w:p>
+      <w:pPr>
+        <w:rPr>
+          <w:sz w:val="32"/>
+          <w:szCs w:val="32"/>
+        </w:rPr>
+      </w:pPr>
+    </w:p>
+    <w:p>
+      <w:pPr>
+        <w:rPr>
+          <w:b/>
+          <w:bCs/>
+          <w:sz w:val="32"/>
+          <w:szCs w:val="32"/>
+        </w:rPr>
+      </w:pPr>
+      <w:r>
+        <w:rPr>
+          <w:b/>
+          <w:bCs/>
+          <w:sz w:val="32"/>
+          <w:szCs w:val="32"/>
+        </w:rPr>
+        <w:lastRenderedPageBreak/>
+        <w:t xml:space="preserve">Simulation report </w:t>
+      </w:r>
+    </w:p>
+    <w:p>
+      <w:pPr>
+        <w:rPr>
+          <w:b/>
+          <w:bCs/>
+          <w:sz w:val="32"/>
+          <w:szCs w:val="32"/>
         </w:rPr>
       </w:pPr>
       <w:r>
         <w:rPr>
           <w:noProof/>
         </w:rPr>
-        <w:lastRenderedPageBreak/>
         <w:drawing>
-          <wp:inline distT="0" distB="0" distL="0" distR="0" wp14:anchorId="731B0733" wp14:editId="6EF017AD">
-            <wp:extent cx="5257800" cy="4924425"/>
+          <wp:inline distT="0" distB="0" distL="0" distR="0" wp14:anchorId="57DBC52D" wp14:editId="25282A9D">
+            <wp:extent cx="4991100" cy="7000875"/>
             <wp:effectExtent l="0" t="0" r="0" b="9525"/>
-            <wp:docPr id="28" name="Picture 28"/>
+            <wp:docPr id="39" name="Picture 39"/>
             <wp:cNvGraphicFramePr>
               <a:graphicFrameLocks xmlns:a="http://schemas.openxmlformats.org/drawingml/2006/main" noChangeAspect="1"/>
             </wp:cNvGraphicFramePr>
@@ -4009,7 +3964,7 @@
                   <pic:spPr>
                     <a:xfrm>
                       <a:off x="0" y="0"/>
-                      <a:ext cx="5257800" cy="4924425"/>
+                      <a:ext cx="4991100" cy="7000875"/>
                     </a:xfrm>
                     <a:prstGeom prst="rect">
                       <a:avLst/>
@@ -4025,20 +3980,61 @@
     <w:p>
       <w:pPr>
         <w:rPr>
-          <w:sz w:val="28"/>
-          <w:szCs w:val="28"/>
+          <w:b/>
+          <w:bCs/>
+          <w:sz w:val="32"/>
+          <w:szCs w:val="32"/>
+        </w:rPr>
+      </w:pPr>
+    </w:p>
+    <w:p>
+      <w:pPr>
+        <w:rPr>
+          <w:b/>
+          <w:bCs/>
+          <w:sz w:val="32"/>
+          <w:szCs w:val="32"/>
+        </w:rPr>
+      </w:pPr>
+    </w:p>
+    <w:p>
+      <w:pPr>
+        <w:rPr>
+          <w:b/>
+          <w:bCs/>
+          <w:sz w:val="32"/>
+          <w:szCs w:val="32"/>
+        </w:rPr>
+      </w:pPr>
+      <w:r>
+        <w:rPr>
+          <w:b/>
+          <w:bCs/>
+          <w:sz w:val="32"/>
+          <w:szCs w:val="32"/>
+        </w:rPr>
+        <w:lastRenderedPageBreak/>
+        <w:t xml:space="preserve">Simulation waveform </w:t>
+      </w:r>
+    </w:p>
+    <w:p>
+      <w:pPr>
+        <w:rPr>
+          <w:b/>
+          <w:bCs/>
+          <w:sz w:val="32"/>
+          <w:szCs w:val="32"/>
         </w:rPr>
       </w:pPr>
       <w:r>
         <w:rPr>
           <w:noProof/>
         </w:rPr>
-        <w:lastRenderedPageBreak/>
         <w:drawing>
-          <wp:inline distT="0" distB="0" distL="0" distR="0" wp14:anchorId="039486A4" wp14:editId="07425371">
-            <wp:extent cx="5943600" cy="6189345"/>
-            <wp:effectExtent l="0" t="0" r="0" b="1905"/>
-            <wp:docPr id="29" name="Picture 29"/>
+          <wp:inline distT="0" distB="0" distL="0" distR="0" wp14:anchorId="39ECFA80" wp14:editId="4DC4DBA2">
+            <wp:extent cx="5943600" cy="2590800"/>
+            <wp:effectExtent l="0" t="0" r="0" b="0"/>
+            <wp:docPr id="40" name="Picture 40"/>
             <wp:cNvGraphicFramePr>
               <a:graphicFrameLocks xmlns:a="http://schemas.openxmlformats.org/drawingml/2006/main" noChangeAspect="1"/>
             </wp:cNvGraphicFramePr>
@@ -4058,6 +4054,972 @@
                   <pic:spPr>
                     <a:xfrm>
                       <a:off x="0" y="0"/>
+                      <a:ext cx="5943600" cy="2590800"/>
+                    </a:xfrm>
+                    <a:prstGeom prst="rect">
+                      <a:avLst/>
+                    </a:prstGeom>
+                  </pic:spPr>
+                </pic:pic>
+              </a:graphicData>
+            </a:graphic>
+          </wp:inline>
+        </w:drawing>
+      </w:r>
+    </w:p>
+    <w:p>
+      <w:pPr>
+        <w:rPr>
+          <w:b/>
+          <w:bCs/>
+          <w:sz w:val="32"/>
+          <w:szCs w:val="32"/>
+        </w:rPr>
+      </w:pPr>
+    </w:p>
+    <w:p>
+      <w:pPr>
+        <w:rPr>
+          <w:b/>
+          <w:bCs/>
+          <w:sz w:val="32"/>
+          <w:szCs w:val="32"/>
+        </w:rPr>
+      </w:pPr>
+    </w:p>
+    <w:p>
+      <w:pPr>
+        <w:rPr>
+          <w:b/>
+          <w:bCs/>
+          <w:sz w:val="32"/>
+          <w:szCs w:val="32"/>
+        </w:rPr>
+      </w:pPr>
+    </w:p>
+    <w:p>
+      <w:pPr>
+        <w:rPr>
+          <w:b/>
+          <w:bCs/>
+          <w:sz w:val="32"/>
+          <w:szCs w:val="32"/>
+        </w:rPr>
+      </w:pPr>
+    </w:p>
+    <w:p>
+      <w:pPr>
+        <w:rPr>
+          <w:b/>
+          <w:bCs/>
+          <w:sz w:val="32"/>
+          <w:szCs w:val="32"/>
+        </w:rPr>
+      </w:pPr>
+    </w:p>
+    <w:p>
+      <w:pPr>
+        <w:rPr>
+          <w:b/>
+          <w:bCs/>
+          <w:sz w:val="32"/>
+          <w:szCs w:val="32"/>
+        </w:rPr>
+      </w:pPr>
+    </w:p>
+    <w:p>
+      <w:pPr>
+        <w:rPr>
+          <w:b/>
+          <w:bCs/>
+          <w:sz w:val="32"/>
+          <w:szCs w:val="32"/>
+        </w:rPr>
+      </w:pPr>
+    </w:p>
+    <w:p>
+      <w:pPr>
+        <w:rPr>
+          <w:b/>
+          <w:bCs/>
+          <w:sz w:val="32"/>
+          <w:szCs w:val="32"/>
+        </w:rPr>
+      </w:pPr>
+    </w:p>
+    <w:p>
+      <w:pPr>
+        <w:rPr>
+          <w:b/>
+          <w:bCs/>
+          <w:sz w:val="32"/>
+          <w:szCs w:val="32"/>
+        </w:rPr>
+      </w:pPr>
+    </w:p>
+    <w:p>
+      <w:pPr>
+        <w:rPr>
+          <w:b/>
+          <w:bCs/>
+          <w:sz w:val="32"/>
+          <w:szCs w:val="32"/>
+        </w:rPr>
+      </w:pPr>
+    </w:p>
+    <w:p>
+      <w:pPr>
+        <w:rPr>
+          <w:b/>
+          <w:bCs/>
+          <w:sz w:val="32"/>
+          <w:szCs w:val="32"/>
+        </w:rPr>
+      </w:pPr>
+    </w:p>
+    <w:p>
+      <w:pPr>
+        <w:rPr>
+          <w:b/>
+          <w:bCs/>
+          <w:sz w:val="32"/>
+          <w:szCs w:val="32"/>
+        </w:rPr>
+      </w:pPr>
+    </w:p>
+    <w:p>
+      <w:pPr>
+        <w:rPr>
+          <w:b/>
+          <w:bCs/>
+          <w:sz w:val="32"/>
+          <w:szCs w:val="32"/>
+        </w:rPr>
+      </w:pPr>
+    </w:p>
+    <w:p>
+      <w:pPr>
+        <w:rPr>
+          <w:b/>
+          <w:bCs/>
+          <w:sz w:val="32"/>
+          <w:szCs w:val="32"/>
+        </w:rPr>
+      </w:pPr>
+    </w:p>
+    <w:p>
+      <w:pPr>
+        <w:rPr>
+          <w:b/>
+          <w:bCs/>
+          <w:sz w:val="32"/>
+          <w:szCs w:val="32"/>
+        </w:rPr>
+      </w:pPr>
+      <w:r>
+        <w:rPr>
+          <w:b/>
+          <w:bCs/>
+          <w:sz w:val="32"/>
+          <w:szCs w:val="32"/>
+        </w:rPr>
+        <w:lastRenderedPageBreak/>
+        <w:t>Padding ( padding image with multiple channels )</w:t>
+      </w:r>
+    </w:p>
+    <w:p>
+      <w:pPr>
+        <w:rPr>
+          <w:b/>
+          <w:bCs/>
+          <w:sz w:val="32"/>
+          <w:szCs w:val="32"/>
+        </w:rPr>
+      </w:pPr>
+      <w:r>
+        <w:rPr>
+          <w:b/>
+          <w:bCs/>
+          <w:sz w:val="32"/>
+          <w:szCs w:val="32"/>
+        </w:rPr>
+        <w:t xml:space="preserve">Code </w:t>
+      </w:r>
+    </w:p>
+    <w:p>
+      <w:pPr>
+        <w:rPr>
+          <w:b/>
+          <w:bCs/>
+          <w:sz w:val="32"/>
+          <w:szCs w:val="32"/>
+        </w:rPr>
+      </w:pPr>
+      <w:r>
+        <w:rPr>
+          <w:noProof/>
+        </w:rPr>
+        <w:drawing>
+          <wp:inline distT="0" distB="0" distL="0" distR="0" wp14:anchorId="7FBC93EA" wp14:editId="524DFE07">
+            <wp:extent cx="5943600" cy="3104515"/>
+            <wp:effectExtent l="0" t="0" r="0" b="635"/>
+            <wp:docPr id="44" name="Picture 44"/>
+            <wp:cNvGraphicFramePr>
+              <a:graphicFrameLocks xmlns:a="http://schemas.openxmlformats.org/drawingml/2006/main" noChangeAspect="1"/>
+            </wp:cNvGraphicFramePr>
+            <a:graphic xmlns:a="http://schemas.openxmlformats.org/drawingml/2006/main">
+              <a:graphicData uri="http://schemas.openxmlformats.org/drawingml/2006/picture">
+                <pic:pic xmlns:pic="http://schemas.openxmlformats.org/drawingml/2006/picture">
+                  <pic:nvPicPr>
+                    <pic:cNvPr id="1" name=""/>
+                    <pic:cNvPicPr/>
+                  </pic:nvPicPr>
+                  <pic:blipFill>
+                    <a:blip r:embed="rId35"/>
+                    <a:stretch>
+                      <a:fillRect/>
+                    </a:stretch>
+                  </pic:blipFill>
+                  <pic:spPr>
+                    <a:xfrm>
+                      <a:off x="0" y="0"/>
+                      <a:ext cx="5943600" cy="3104515"/>
+                    </a:xfrm>
+                    <a:prstGeom prst="rect">
+                      <a:avLst/>
+                    </a:prstGeom>
+                  </pic:spPr>
+                </pic:pic>
+              </a:graphicData>
+            </a:graphic>
+          </wp:inline>
+        </w:drawing>
+      </w:r>
+    </w:p>
+    <w:p>
+      <w:pPr>
+        <w:rPr>
+          <w:b/>
+          <w:bCs/>
+          <w:sz w:val="32"/>
+          <w:szCs w:val="32"/>
+        </w:rPr>
+      </w:pPr>
+    </w:p>
+    <w:p>
+      <w:pPr>
+        <w:rPr>
+          <w:b/>
+          <w:bCs/>
+          <w:sz w:val="32"/>
+          <w:szCs w:val="32"/>
+        </w:rPr>
+      </w:pPr>
+    </w:p>
+    <w:p>
+      <w:pPr>
+        <w:rPr>
+          <w:b/>
+          <w:bCs/>
+          <w:sz w:val="32"/>
+          <w:szCs w:val="32"/>
+        </w:rPr>
+      </w:pPr>
+    </w:p>
+    <w:p>
+      <w:pPr>
+        <w:rPr>
+          <w:b/>
+          <w:bCs/>
+          <w:sz w:val="32"/>
+          <w:szCs w:val="32"/>
+        </w:rPr>
+      </w:pPr>
+    </w:p>
+    <w:p>
+      <w:pPr>
+        <w:rPr>
+          <w:b/>
+          <w:bCs/>
+          <w:sz w:val="32"/>
+          <w:szCs w:val="32"/>
+        </w:rPr>
+      </w:pPr>
+    </w:p>
+    <w:p>
+      <w:pPr>
+        <w:rPr>
+          <w:b/>
+          <w:bCs/>
+          <w:sz w:val="32"/>
+          <w:szCs w:val="32"/>
+        </w:rPr>
+      </w:pPr>
+    </w:p>
+    <w:p>
+      <w:pPr>
+        <w:rPr>
+          <w:b/>
+          <w:bCs/>
+          <w:sz w:val="32"/>
+          <w:szCs w:val="32"/>
+        </w:rPr>
+      </w:pPr>
+    </w:p>
+    <w:p>
+      <w:pPr>
+        <w:rPr>
+          <w:b/>
+          <w:bCs/>
+          <w:sz w:val="32"/>
+          <w:szCs w:val="32"/>
+        </w:rPr>
+      </w:pPr>
+    </w:p>
+    <w:p>
+      <w:pPr>
+        <w:rPr>
+          <w:b/>
+          <w:bCs/>
+          <w:sz w:val="32"/>
+          <w:szCs w:val="32"/>
+        </w:rPr>
+      </w:pPr>
+    </w:p>
+    <w:p>
+      <w:pPr>
+        <w:rPr>
+          <w:b/>
+          <w:bCs/>
+          <w:sz w:val="32"/>
+          <w:szCs w:val="32"/>
+        </w:rPr>
+      </w:pPr>
+    </w:p>
+    <w:p>
+      <w:pPr>
+        <w:rPr>
+          <w:b/>
+          <w:bCs/>
+          <w:sz w:val="32"/>
+          <w:szCs w:val="32"/>
+        </w:rPr>
+      </w:pPr>
+    </w:p>
+    <w:p>
+      <w:pPr>
+        <w:rPr>
+          <w:b/>
+          <w:bCs/>
+          <w:sz w:val="32"/>
+          <w:szCs w:val="32"/>
+        </w:rPr>
+      </w:pPr>
+      <w:r>
+        <w:rPr>
+          <w:b/>
+          <w:bCs/>
+          <w:sz w:val="32"/>
+          <w:szCs w:val="32"/>
+        </w:rPr>
+        <w:lastRenderedPageBreak/>
+        <w:t xml:space="preserve">Code Report </w:t>
+      </w:r>
+    </w:p>
+    <w:p>
+      <w:pPr>
+        <w:rPr>
+          <w:b/>
+          <w:bCs/>
+          <w:sz w:val="32"/>
+          <w:szCs w:val="32"/>
+        </w:rPr>
+      </w:pPr>
+      <w:r>
+        <w:rPr>
+          <w:noProof/>
+        </w:rPr>
+        <w:drawing>
+          <wp:inline distT="0" distB="0" distL="0" distR="0" wp14:anchorId="43AAEBEC" wp14:editId="0F299FF1">
+            <wp:extent cx="5648325" cy="7048500"/>
+            <wp:effectExtent l="0" t="0" r="9525" b="0"/>
+            <wp:docPr id="41" name="Picture 41"/>
+            <wp:cNvGraphicFramePr>
+              <a:graphicFrameLocks xmlns:a="http://schemas.openxmlformats.org/drawingml/2006/main" noChangeAspect="1"/>
+            </wp:cNvGraphicFramePr>
+            <a:graphic xmlns:a="http://schemas.openxmlformats.org/drawingml/2006/main">
+              <a:graphicData uri="http://schemas.openxmlformats.org/drawingml/2006/picture">
+                <pic:pic xmlns:pic="http://schemas.openxmlformats.org/drawingml/2006/picture">
+                  <pic:nvPicPr>
+                    <pic:cNvPr id="1" name=""/>
+                    <pic:cNvPicPr/>
+                  </pic:nvPicPr>
+                  <pic:blipFill>
+                    <a:blip r:embed="rId36"/>
+                    <a:stretch>
+                      <a:fillRect/>
+                    </a:stretch>
+                  </pic:blipFill>
+                  <pic:spPr>
+                    <a:xfrm>
+                      <a:off x="0" y="0"/>
+                      <a:ext cx="5648325" cy="7048500"/>
+                    </a:xfrm>
+                    <a:prstGeom prst="rect">
+                      <a:avLst/>
+                    </a:prstGeom>
+                  </pic:spPr>
+                </pic:pic>
+              </a:graphicData>
+            </a:graphic>
+          </wp:inline>
+        </w:drawing>
+      </w:r>
+    </w:p>
+    <w:p>
+      <w:pPr>
+        <w:rPr>
+          <w:b/>
+          <w:bCs/>
+          <w:sz w:val="32"/>
+          <w:szCs w:val="32"/>
+        </w:rPr>
+      </w:pPr>
+    </w:p>
+    <w:p>
+      <w:pPr>
+        <w:rPr>
+          <w:b/>
+          <w:bCs/>
+          <w:sz w:val="32"/>
+          <w:szCs w:val="32"/>
+        </w:rPr>
+      </w:pPr>
+    </w:p>
+    <w:p>
+      <w:pPr>
+        <w:rPr>
+          <w:b/>
+          <w:bCs/>
+          <w:sz w:val="32"/>
+          <w:szCs w:val="32"/>
+        </w:rPr>
+      </w:pPr>
+    </w:p>
+    <w:p>
+      <w:pPr>
+        <w:rPr>
+          <w:b/>
+          <w:bCs/>
+          <w:sz w:val="32"/>
+          <w:szCs w:val="32"/>
+        </w:rPr>
+      </w:pPr>
+      <w:r>
+        <w:rPr>
+          <w:b/>
+          <w:bCs/>
+          <w:sz w:val="32"/>
+          <w:szCs w:val="32"/>
+        </w:rPr>
+        <w:t xml:space="preserve">Simulation waveform </w:t>
+      </w:r>
+    </w:p>
+    <w:p>
+      <w:pPr>
+        <w:rPr>
+          <w:b/>
+          <w:bCs/>
+          <w:sz w:val="32"/>
+          <w:szCs w:val="32"/>
+        </w:rPr>
+      </w:pPr>
+      <w:r>
+        <w:rPr>
+          <w:noProof/>
+        </w:rPr>
+        <w:drawing>
+          <wp:inline distT="0" distB="0" distL="0" distR="0" wp14:anchorId="5EC6FBA4" wp14:editId="521EA0D1">
+            <wp:extent cx="5943600" cy="2598420"/>
+            <wp:effectExtent l="0" t="0" r="0" b="0"/>
+            <wp:docPr id="42" name="Picture 42"/>
+            <wp:cNvGraphicFramePr>
+              <a:graphicFrameLocks xmlns:a="http://schemas.openxmlformats.org/drawingml/2006/main" noChangeAspect="1"/>
+            </wp:cNvGraphicFramePr>
+            <a:graphic xmlns:a="http://schemas.openxmlformats.org/drawingml/2006/main">
+              <a:graphicData uri="http://schemas.openxmlformats.org/drawingml/2006/picture">
+                <pic:pic xmlns:pic="http://schemas.openxmlformats.org/drawingml/2006/picture">
+                  <pic:nvPicPr>
+                    <pic:cNvPr id="1" name=""/>
+                    <pic:cNvPicPr/>
+                  </pic:nvPicPr>
+                  <pic:blipFill>
+                    <a:blip r:embed="rId37"/>
+                    <a:stretch>
+                      <a:fillRect/>
+                    </a:stretch>
+                  </pic:blipFill>
+                  <pic:spPr>
+                    <a:xfrm>
+                      <a:off x="0" y="0"/>
+                      <a:ext cx="5943600" cy="2598420"/>
+                    </a:xfrm>
+                    <a:prstGeom prst="rect">
+                      <a:avLst/>
+                    </a:prstGeom>
+                  </pic:spPr>
+                </pic:pic>
+              </a:graphicData>
+            </a:graphic>
+          </wp:inline>
+        </w:drawing>
+      </w:r>
+    </w:p>
+    <w:p>
+      <w:pPr>
+        <w:rPr>
+          <w:b/>
+          <w:bCs/>
+          <w:sz w:val="32"/>
+          <w:szCs w:val="32"/>
+        </w:rPr>
+      </w:pPr>
+    </w:p>
+    <w:p>
+      <w:pPr>
+        <w:rPr>
+          <w:b/>
+          <w:bCs/>
+          <w:sz w:val="32"/>
+          <w:szCs w:val="32"/>
+        </w:rPr>
+      </w:pPr>
+    </w:p>
+    <w:p>
+      <w:pPr>
+        <w:rPr>
+          <w:b/>
+          <w:bCs/>
+          <w:sz w:val="32"/>
+          <w:szCs w:val="32"/>
+        </w:rPr>
+      </w:pPr>
+    </w:p>
+    <w:p>
+      <w:pPr>
+        <w:rPr>
+          <w:b/>
+          <w:bCs/>
+          <w:sz w:val="32"/>
+          <w:szCs w:val="32"/>
+        </w:rPr>
+      </w:pPr>
+    </w:p>
+    <w:p>
+      <w:pPr>
+        <w:rPr>
+          <w:b/>
+          <w:bCs/>
+          <w:sz w:val="32"/>
+          <w:szCs w:val="32"/>
+        </w:rPr>
+      </w:pPr>
+    </w:p>
+    <w:p>
+      <w:pPr>
+        <w:rPr>
+          <w:b/>
+          <w:bCs/>
+          <w:sz w:val="32"/>
+          <w:szCs w:val="32"/>
+        </w:rPr>
+      </w:pPr>
+    </w:p>
+    <w:p>
+      <w:pPr>
+        <w:rPr>
+          <w:b/>
+          <w:bCs/>
+          <w:sz w:val="32"/>
+          <w:szCs w:val="32"/>
+        </w:rPr>
+      </w:pPr>
+    </w:p>
+    <w:p>
+      <w:pPr>
+        <w:rPr>
+          <w:b/>
+          <w:bCs/>
+          <w:sz w:val="32"/>
+          <w:szCs w:val="32"/>
+        </w:rPr>
+      </w:pPr>
+    </w:p>
+    <w:p>
+      <w:pPr>
+        <w:rPr>
+          <w:b/>
+          <w:bCs/>
+          <w:sz w:val="32"/>
+          <w:szCs w:val="32"/>
+        </w:rPr>
+      </w:pPr>
+    </w:p>
+    <w:p>
+      <w:pPr>
+        <w:rPr>
+          <w:b/>
+          <w:bCs/>
+          <w:sz w:val="32"/>
+          <w:szCs w:val="32"/>
+        </w:rPr>
+      </w:pPr>
+    </w:p>
+    <w:p>
+      <w:pPr>
+        <w:rPr>
+          <w:b/>
+          <w:bCs/>
+          <w:sz w:val="32"/>
+          <w:szCs w:val="32"/>
+        </w:rPr>
+      </w:pPr>
+    </w:p>
+    <w:p>
+      <w:pPr>
+        <w:rPr>
+          <w:b/>
+          <w:bCs/>
+          <w:sz w:val="32"/>
+          <w:szCs w:val="32"/>
+        </w:rPr>
+      </w:pPr>
+    </w:p>
+    <w:p>
+      <w:pPr>
+        <w:rPr>
+          <w:b/>
+          <w:bCs/>
+          <w:sz w:val="32"/>
+          <w:szCs w:val="32"/>
+        </w:rPr>
+      </w:pPr>
+    </w:p>
+    <w:p>
+      <w:pPr>
+        <w:rPr>
+          <w:b/>
+          <w:bCs/>
+          <w:sz w:val="32"/>
+          <w:szCs w:val="32"/>
+        </w:rPr>
+      </w:pPr>
+      <w:r>
+        <w:rPr>
+          <w:b/>
+          <w:bCs/>
+          <w:sz w:val="32"/>
+          <w:szCs w:val="32"/>
+        </w:rPr>
+        <w:lastRenderedPageBreak/>
+        <w:t>Integration of (Padding-Convolution-</w:t>
+      </w:r>
+      <w:proofErr w:type="spellStart"/>
+      <w:r>
+        <w:rPr>
+          <w:b/>
+          <w:bCs/>
+          <w:sz w:val="32"/>
+          <w:szCs w:val="32"/>
+        </w:rPr>
+        <w:t>Maxpooling</w:t>
+      </w:r>
+      <w:proofErr w:type="spellEnd"/>
+      <w:r>
+        <w:rPr>
+          <w:b/>
+          <w:bCs/>
+          <w:sz w:val="32"/>
+          <w:szCs w:val="32"/>
+        </w:rPr>
+        <w:t>)</w:t>
+      </w:r>
+    </w:p>
+    <w:p>
+      <w:pPr>
+        <w:pStyle w:val="ListParagraph"/>
+        <w:numPr>
+          <w:ilvl w:val="0"/>
+          <w:numId w:val="1"/>
+        </w:numPr>
+        <w:rPr>
+          <w:sz w:val="28"/>
+          <w:szCs w:val="28"/>
+        </w:rPr>
+      </w:pPr>
+      <w:r>
+        <w:rPr>
+          <w:sz w:val="28"/>
+          <w:szCs w:val="28"/>
+        </w:rPr>
+        <w:t>Start the function b</w:t>
+      </w:r>
+      <w:r>
+        <w:rPr>
+          <w:sz w:val="28"/>
+          <w:szCs w:val="28"/>
+        </w:rPr>
+        <w:t>y</w:t>
+      </w:r>
+      <w:r>
+        <w:rPr>
+          <w:sz w:val="28"/>
+          <w:szCs w:val="28"/>
+        </w:rPr>
+        <w:t xml:space="preserve"> padding the input image so the feature map after convolution is same size if input image </w:t>
+      </w:r>
+    </w:p>
+    <w:p>
+      <w:pPr>
+        <w:pStyle w:val="ListParagraph"/>
+        <w:numPr>
+          <w:ilvl w:val="0"/>
+          <w:numId w:val="1"/>
+        </w:numPr>
+        <w:rPr>
+          <w:sz w:val="28"/>
+          <w:szCs w:val="28"/>
+        </w:rPr>
+      </w:pPr>
+      <w:r>
+        <w:rPr>
+          <w:sz w:val="28"/>
+          <w:szCs w:val="28"/>
+        </w:rPr>
+        <w:t xml:space="preserve">Then do the convolution with one image RGB ,2 filter with three channels each </w:t>
+      </w:r>
+    </w:p>
+    <w:p>
+      <w:pPr>
+        <w:pStyle w:val="ListParagraph"/>
+        <w:numPr>
+          <w:ilvl w:val="0"/>
+          <w:numId w:val="1"/>
+        </w:numPr>
+        <w:rPr>
+          <w:sz w:val="28"/>
+          <w:szCs w:val="28"/>
+        </w:rPr>
+      </w:pPr>
+      <w:r>
+        <w:rPr>
+          <w:sz w:val="28"/>
+          <w:szCs w:val="28"/>
+        </w:rPr>
+        <w:t xml:space="preserve">Then do max pooling 2*2 which reduce the output feature map size by 2 </w:t>
+      </w:r>
+    </w:p>
+    <w:p>
+      <w:pPr>
+        <w:pStyle w:val="ListParagraph"/>
+        <w:rPr>
+          <w:sz w:val="28"/>
+          <w:szCs w:val="28"/>
+        </w:rPr>
+      </w:pPr>
+    </w:p>
+    <w:p>
+      <w:pPr>
+        <w:pStyle w:val="ListParagraph"/>
+        <w:numPr>
+          <w:ilvl w:val="0"/>
+          <w:numId w:val="1"/>
+        </w:numPr>
+        <w:rPr>
+          <w:sz w:val="28"/>
+          <w:szCs w:val="28"/>
+        </w:rPr>
+      </w:pPr>
+      <w:r>
+        <w:rPr>
+          <w:sz w:val="28"/>
+          <w:szCs w:val="28"/>
+        </w:rPr>
+        <w:t>The code is the integrated parts of the 3 previous parts</w:t>
+      </w:r>
+    </w:p>
+    <w:p>
+      <w:pPr>
+        <w:rPr>
+          <w:sz w:val="28"/>
+          <w:szCs w:val="28"/>
+        </w:rPr>
+      </w:pPr>
+    </w:p>
+    <w:p>
+      <w:pPr>
+        <w:rPr>
+          <w:sz w:val="28"/>
+          <w:szCs w:val="28"/>
+        </w:rPr>
+      </w:pPr>
+      <w:r>
+        <w:rPr>
+          <w:sz w:val="28"/>
+          <w:szCs w:val="28"/>
+        </w:rPr>
+        <w:t xml:space="preserve">The simulation </w:t>
+      </w:r>
+      <w:proofErr w:type="gramStart"/>
+      <w:r>
+        <w:rPr>
+          <w:sz w:val="28"/>
+          <w:szCs w:val="28"/>
+        </w:rPr>
+        <w:t>report</w:t>
+      </w:r>
+      <w:proofErr w:type="gramEnd"/>
+      <w:r>
+        <w:rPr>
+          <w:sz w:val="28"/>
+          <w:szCs w:val="28"/>
+        </w:rPr>
+        <w:t xml:space="preserve"> </w:t>
+      </w:r>
+    </w:p>
+    <w:p>
+      <w:pPr>
+        <w:rPr>
+          <w:sz w:val="28"/>
+          <w:szCs w:val="28"/>
+        </w:rPr>
+      </w:pPr>
+      <w:r>
+        <w:rPr>
+          <w:noProof/>
+        </w:rPr>
+        <w:drawing>
+          <wp:inline distT="0" distB="0" distL="0" distR="0" wp14:anchorId="1EC70E9B" wp14:editId="55880E0C">
+            <wp:extent cx="5476875" cy="3590925"/>
+            <wp:effectExtent l="0" t="0" r="9525" b="9525"/>
+            <wp:docPr id="26" name="Picture 26"/>
+            <wp:cNvGraphicFramePr>
+              <a:graphicFrameLocks xmlns:a="http://schemas.openxmlformats.org/drawingml/2006/main" noChangeAspect="1"/>
+            </wp:cNvGraphicFramePr>
+            <a:graphic xmlns:a="http://schemas.openxmlformats.org/drawingml/2006/main">
+              <a:graphicData uri="http://schemas.openxmlformats.org/drawingml/2006/picture">
+                <pic:pic xmlns:pic="http://schemas.openxmlformats.org/drawingml/2006/picture">
+                  <pic:nvPicPr>
+                    <pic:cNvPr id="1" name=""/>
+                    <pic:cNvPicPr/>
+                  </pic:nvPicPr>
+                  <pic:blipFill>
+                    <a:blip r:embed="rId38"/>
+                    <a:stretch>
+                      <a:fillRect/>
+                    </a:stretch>
+                  </pic:blipFill>
+                  <pic:spPr>
+                    <a:xfrm>
+                      <a:off x="0" y="0"/>
+                      <a:ext cx="5476875" cy="3590925"/>
+                    </a:xfrm>
+                    <a:prstGeom prst="rect">
+                      <a:avLst/>
+                    </a:prstGeom>
+                  </pic:spPr>
+                </pic:pic>
+              </a:graphicData>
+            </a:graphic>
+          </wp:inline>
+        </w:drawing>
+      </w:r>
+    </w:p>
+    <w:p>
+      <w:pPr>
+        <w:rPr>
+          <w:sz w:val="28"/>
+          <w:szCs w:val="28"/>
+        </w:rPr>
+      </w:pPr>
+      <w:r>
+        <w:rPr>
+          <w:noProof/>
+        </w:rPr>
+        <w:lastRenderedPageBreak/>
+        <w:drawing>
+          <wp:inline distT="0" distB="0" distL="0" distR="0" wp14:anchorId="731B0733" wp14:editId="6EF017AD">
+            <wp:extent cx="5257800" cy="4924425"/>
+            <wp:effectExtent l="0" t="0" r="0" b="9525"/>
+            <wp:docPr id="28" name="Picture 28"/>
+            <wp:cNvGraphicFramePr>
+              <a:graphicFrameLocks xmlns:a="http://schemas.openxmlformats.org/drawingml/2006/main" noChangeAspect="1"/>
+            </wp:cNvGraphicFramePr>
+            <a:graphic xmlns:a="http://schemas.openxmlformats.org/drawingml/2006/main">
+              <a:graphicData uri="http://schemas.openxmlformats.org/drawingml/2006/picture">
+                <pic:pic xmlns:pic="http://schemas.openxmlformats.org/drawingml/2006/picture">
+                  <pic:nvPicPr>
+                    <pic:cNvPr id="1" name=""/>
+                    <pic:cNvPicPr/>
+                  </pic:nvPicPr>
+                  <pic:blipFill>
+                    <a:blip r:embed="rId39"/>
+                    <a:stretch>
+                      <a:fillRect/>
+                    </a:stretch>
+                  </pic:blipFill>
+                  <pic:spPr>
+                    <a:xfrm>
+                      <a:off x="0" y="0"/>
+                      <a:ext cx="5257800" cy="4924425"/>
+                    </a:xfrm>
+                    <a:prstGeom prst="rect">
+                      <a:avLst/>
+                    </a:prstGeom>
+                  </pic:spPr>
+                </pic:pic>
+              </a:graphicData>
+            </a:graphic>
+          </wp:inline>
+        </w:drawing>
+      </w:r>
+    </w:p>
+    <w:p>
+      <w:pPr>
+        <w:rPr>
+          <w:sz w:val="28"/>
+          <w:szCs w:val="28"/>
+        </w:rPr>
+      </w:pPr>
+      <w:r>
+        <w:rPr>
+          <w:noProof/>
+        </w:rPr>
+        <w:lastRenderedPageBreak/>
+        <w:drawing>
+          <wp:inline distT="0" distB="0" distL="0" distR="0" wp14:anchorId="039486A4" wp14:editId="07425371">
+            <wp:extent cx="5943600" cy="6189345"/>
+            <wp:effectExtent l="0" t="0" r="0" b="1905"/>
+            <wp:docPr id="29" name="Picture 29"/>
+            <wp:cNvGraphicFramePr>
+              <a:graphicFrameLocks xmlns:a="http://schemas.openxmlformats.org/drawingml/2006/main" noChangeAspect="1"/>
+            </wp:cNvGraphicFramePr>
+            <a:graphic xmlns:a="http://schemas.openxmlformats.org/drawingml/2006/main">
+              <a:graphicData uri="http://schemas.openxmlformats.org/drawingml/2006/picture">
+                <pic:pic xmlns:pic="http://schemas.openxmlformats.org/drawingml/2006/picture">
+                  <pic:nvPicPr>
+                    <pic:cNvPr id="1" name=""/>
+                    <pic:cNvPicPr/>
+                  </pic:nvPicPr>
+                  <pic:blipFill>
+                    <a:blip r:embed="rId40"/>
+                    <a:stretch>
+                      <a:fillRect/>
+                    </a:stretch>
+                  </pic:blipFill>
+                  <pic:spPr>
+                    <a:xfrm>
+                      <a:off x="0" y="0"/>
                       <a:ext cx="5943600" cy="6189345"/>
                     </a:xfrm>
                     <a:prstGeom prst="rect">
@@ -4183,7 +5145,7 @@
                     <pic:cNvPicPr/>
                   </pic:nvPicPr>
                   <pic:blipFill>
-                    <a:blip r:embed="rId35"/>
+                    <a:blip r:embed="rId41"/>
                     <a:stretch>
                       <a:fillRect/>
                     </a:stretch>

</xml_diff>